<commit_message>
Integrate automatic evaluation into training update script
</commit_message>
<xml_diff>
--- a/project_structure.docx
+++ b/project_structure.docx
@@ -1721,6 +1721,20 @@
           <w:lang w:val="en-US"/>
         </w:rPr>
       </w:pPr>
+      <w:r>
+        <w:rPr>
+          <w:lang w:val="en-US"/>
+        </w:rPr>
+        <w:t>from sklearn.metrics import accuracy_score, classification_report</w:t>
+      </w:r>
+    </w:p>
+    <w:p>
+      <w:pPr>
+        <w:pStyle w:val="ListParagraph"/>
+        <w:rPr>
+          <w:lang w:val="en-US"/>
+        </w:rPr>
+      </w:pPr>
     </w:p>
     <w:p>
       <w:pPr>
@@ -2643,6 +2657,344 @@
         <w:rPr>
           <w:lang w:val="en-US"/>
         </w:rPr>
+        <w:t># Evaluation Function</w:t>
+      </w:r>
+    </w:p>
+    <w:p>
+      <w:pPr>
+        <w:pStyle w:val="ListParagraph"/>
+        <w:rPr>
+          <w:lang w:val="en-US"/>
+        </w:rPr>
+      </w:pPr>
+      <w:r>
+        <w:rPr>
+          <w:lang w:val="en-US"/>
+        </w:rPr>
+        <w:t># ----------------------------</w:t>
+      </w:r>
+    </w:p>
+    <w:p>
+      <w:pPr>
+        <w:pStyle w:val="ListParagraph"/>
+        <w:rPr>
+          <w:lang w:val="en-US"/>
+        </w:rPr>
+      </w:pPr>
+      <w:r>
+        <w:rPr>
+          <w:lang w:val="en-US"/>
+        </w:rPr>
+        <w:t>def evaluate_model_performance():</w:t>
+      </w:r>
+    </w:p>
+    <w:p>
+      <w:pPr>
+        <w:pStyle w:val="ListParagraph"/>
+        <w:rPr>
+          <w:lang w:val="en-US"/>
+        </w:rPr>
+      </w:pPr>
+      <w:r>
+        <w:rPr>
+          <w:lang w:val="en-US"/>
+        </w:rPr>
+        <w:t xml:space="preserve">    """</w:t>
+      </w:r>
+    </w:p>
+    <w:p>
+      <w:pPr>
+        <w:pStyle w:val="ListParagraph"/>
+        <w:rPr>
+          <w:lang w:val="en-US"/>
+        </w:rPr>
+      </w:pPr>
+      <w:r>
+        <w:rPr>
+          <w:lang w:val="en-US"/>
+        </w:rPr>
+        <w:t xml:space="preserve">    Evaluate model performance using feedback records from the master DB.</w:t>
+      </w:r>
+    </w:p>
+    <w:p>
+      <w:pPr>
+        <w:pStyle w:val="ListParagraph"/>
+        <w:rPr>
+          <w:lang w:val="en-US"/>
+        </w:rPr>
+      </w:pPr>
+      <w:r>
+        <w:rPr>
+          <w:lang w:val="en-US"/>
+        </w:rPr>
+        <w:t xml:space="preserve">    Logs accuracy and a full classification report.</w:t>
+      </w:r>
+    </w:p>
+    <w:p>
+      <w:pPr>
+        <w:pStyle w:val="ListParagraph"/>
+        <w:rPr>
+          <w:lang w:val="en-US"/>
+        </w:rPr>
+      </w:pPr>
+      <w:r>
+        <w:rPr>
+          <w:lang w:val="en-US"/>
+        </w:rPr>
+        <w:t xml:space="preserve">    """</w:t>
+      </w:r>
+    </w:p>
+    <w:p>
+      <w:pPr>
+        <w:pStyle w:val="ListParagraph"/>
+        <w:rPr>
+          <w:lang w:val="en-US"/>
+        </w:rPr>
+      </w:pPr>
+      <w:r>
+        <w:rPr>
+          <w:lang w:val="en-US"/>
+        </w:rPr>
+        <w:t xml:space="preserve">    try:</w:t>
+      </w:r>
+    </w:p>
+    <w:p>
+      <w:pPr>
+        <w:pStyle w:val="ListParagraph"/>
+        <w:rPr>
+          <w:lang w:val="en-US"/>
+        </w:rPr>
+      </w:pPr>
+      <w:r>
+        <w:rPr>
+          <w:lang w:val="en-US"/>
+        </w:rPr>
+        <w:t xml:space="preserve">        conn = sqlite3.connect(MASTER_DB_FILE)</w:t>
+      </w:r>
+    </w:p>
+    <w:p>
+      <w:pPr>
+        <w:pStyle w:val="ListParagraph"/>
+        <w:rPr>
+          <w:lang w:val="en-US"/>
+        </w:rPr>
+      </w:pPr>
+      <w:r>
+        <w:rPr>
+          <w:lang w:val="en-US"/>
+        </w:rPr>
+        <w:t xml:space="preserve">        df_feedback = pd.read_sql_query("SELECT * FROM feedback", conn, parse_dates=["timestamp"])</w:t>
+      </w:r>
+    </w:p>
+    <w:p>
+      <w:pPr>
+        <w:pStyle w:val="ListParagraph"/>
+        <w:rPr>
+          <w:lang w:val="en-US"/>
+        </w:rPr>
+      </w:pPr>
+      <w:r>
+        <w:rPr>
+          <w:lang w:val="en-US"/>
+        </w:rPr>
+        <w:t xml:space="preserve">        conn.close()</w:t>
+      </w:r>
+    </w:p>
+    <w:p>
+      <w:pPr>
+        <w:pStyle w:val="ListParagraph"/>
+        <w:rPr>
+          <w:lang w:val="en-US"/>
+        </w:rPr>
+      </w:pPr>
+      <w:r>
+        <w:rPr>
+          <w:lang w:val="en-US"/>
+        </w:rPr>
+        <w:t xml:space="preserve">    except Exception as e:</w:t>
+      </w:r>
+    </w:p>
+    <w:p>
+      <w:pPr>
+        <w:pStyle w:val="ListParagraph"/>
+        <w:rPr>
+          <w:lang w:val="en-US"/>
+        </w:rPr>
+      </w:pPr>
+      <w:r>
+        <w:rPr>
+          <w:lang w:val="en-US"/>
+        </w:rPr>
+        <w:t xml:space="preserve">        logger.error(f"Error loading feedback data for evaluation: {e}")</w:t>
+      </w:r>
+    </w:p>
+    <w:p>
+      <w:pPr>
+        <w:pStyle w:val="ListParagraph"/>
+        <w:rPr>
+          <w:lang w:val="en-US"/>
+        </w:rPr>
+      </w:pPr>
+      <w:r>
+        <w:rPr>
+          <w:lang w:val="en-US"/>
+        </w:rPr>
+        <w:t xml:space="preserve">        return</w:t>
+      </w:r>
+    </w:p>
+    <w:p>
+      <w:pPr>
+        <w:pStyle w:val="ListParagraph"/>
+        <w:rPr>
+          <w:lang w:val="en-US"/>
+        </w:rPr>
+      </w:pPr>
+    </w:p>
+    <w:p>
+      <w:pPr>
+        <w:pStyle w:val="ListParagraph"/>
+        <w:rPr>
+          <w:lang w:val="en-US"/>
+        </w:rPr>
+      </w:pPr>
+      <w:r>
+        <w:rPr>
+          <w:lang w:val="en-US"/>
+        </w:rPr>
+        <w:t xml:space="preserve">    if 'true_label' in df_feedback.columns and 'predicted_label' in df_feedback.columns and not df_feedback.empty:</w:t>
+      </w:r>
+    </w:p>
+    <w:p>
+      <w:pPr>
+        <w:pStyle w:val="ListParagraph"/>
+        <w:rPr>
+          <w:lang w:val="en-US"/>
+        </w:rPr>
+      </w:pPr>
+      <w:r>
+        <w:rPr>
+          <w:lang w:val="en-US"/>
+        </w:rPr>
+        <w:t xml:space="preserve">        acc = accuracy_score(df_feedback['true_label'], df_feedback['predicted_label'])</w:t>
+      </w:r>
+    </w:p>
+    <w:p>
+      <w:pPr>
+        <w:pStyle w:val="ListParagraph"/>
+        <w:rPr>
+          <w:lang w:val="en-US"/>
+        </w:rPr>
+      </w:pPr>
+      <w:r>
+        <w:rPr>
+          <w:lang w:val="en-US"/>
+        </w:rPr>
+        <w:t xml:space="preserve">        report = classification_report(df_feedback['true_label'], df_feedback['predicted_label'])</w:t>
+      </w:r>
+    </w:p>
+    <w:p>
+      <w:pPr>
+        <w:pStyle w:val="ListParagraph"/>
+        <w:rPr>
+          <w:lang w:val="en-US"/>
+        </w:rPr>
+      </w:pPr>
+      <w:r>
+        <w:rPr>
+          <w:lang w:val="en-US"/>
+        </w:rPr>
+        <w:t xml:space="preserve">        logger.info("Post-Update Model Evaluation:")</w:t>
+      </w:r>
+    </w:p>
+    <w:p>
+      <w:pPr>
+        <w:pStyle w:val="ListParagraph"/>
+        <w:rPr>
+          <w:lang w:val="en-US"/>
+        </w:rPr>
+      </w:pPr>
+      <w:r>
+        <w:rPr>
+          <w:lang w:val="en-US"/>
+        </w:rPr>
+        <w:t xml:space="preserve">        logger.info(f"Accuracy: {acc:.4f}")</w:t>
+      </w:r>
+    </w:p>
+    <w:p>
+      <w:pPr>
+        <w:pStyle w:val="ListParagraph"/>
+        <w:rPr>
+          <w:lang w:val="en-US"/>
+        </w:rPr>
+      </w:pPr>
+      <w:r>
+        <w:rPr>
+          <w:lang w:val="en-US"/>
+        </w:rPr>
+        <w:t xml:space="preserve">        logger.info(f"\n{report}")</w:t>
+      </w:r>
+    </w:p>
+    <w:p>
+      <w:pPr>
+        <w:pStyle w:val="ListParagraph"/>
+        <w:rPr>
+          <w:lang w:val="en-US"/>
+        </w:rPr>
+      </w:pPr>
+      <w:r>
+        <w:rPr>
+          <w:lang w:val="en-US"/>
+        </w:rPr>
+        <w:t xml:space="preserve">    else:</w:t>
+      </w:r>
+    </w:p>
+    <w:p>
+      <w:pPr>
+        <w:pStyle w:val="ListParagraph"/>
+        <w:rPr>
+          <w:lang w:val="en-US"/>
+        </w:rPr>
+      </w:pPr>
+      <w:r>
+        <w:rPr>
+          <w:lang w:val="en-US"/>
+        </w:rPr>
+        <w:t xml:space="preserve">        logger.error("Feedback data is missing required columns or is empty.")</w:t>
+      </w:r>
+    </w:p>
+    <w:p>
+      <w:pPr>
+        <w:pStyle w:val="ListParagraph"/>
+        <w:rPr>
+          <w:lang w:val="en-US"/>
+        </w:rPr>
+      </w:pPr>
+    </w:p>
+    <w:p>
+      <w:pPr>
+        <w:pStyle w:val="ListParagraph"/>
+        <w:rPr>
+          <w:lang w:val="en-US"/>
+        </w:rPr>
+      </w:pPr>
+      <w:r>
+        <w:rPr>
+          <w:lang w:val="en-US"/>
+        </w:rPr>
+        <w:t># ----------------------------</w:t>
+      </w:r>
+    </w:p>
+    <w:p>
+      <w:pPr>
+        <w:pStyle w:val="ListParagraph"/>
+        <w:rPr>
+          <w:lang w:val="en-US"/>
+        </w:rPr>
+      </w:pPr>
+      <w:r>
+        <w:rPr>
+          <w:lang w:val="en-US"/>
+        </w:rPr>
         <w:t># Training Update Loop</w:t>
       </w:r>
     </w:p>
@@ -3049,77 +3401,7 @@
         <w:rPr>
           <w:lang w:val="en-US"/>
         </w:rPr>
-        <w:t xml:space="preserve">            # Assume the stored 'vib_price' was the prediction price; true feedback is based on the latest VIB price.</w:t>
-      </w:r>
-    </w:p>
-    <w:p>
-      <w:pPr>
-        <w:pStyle w:val="ListParagraph"/>
-        <w:rPr>
-          <w:lang w:val="en-US"/>
-        </w:rPr>
-      </w:pPr>
-      <w:r>
-        <w:rPr>
-          <w:lang w:val="en-US"/>
-        </w:rPr>
-        <w:t xml:space="preserve">            # Compute percent change from the stored prediction price to the current price.</w:t>
-      </w:r>
-    </w:p>
-    <w:p>
-      <w:pPr>
-        <w:pStyle w:val="ListParagraph"/>
-        <w:rPr>
-          <w:lang w:val="en-US"/>
-        </w:rPr>
-      </w:pPr>
-      <w:r>
-        <w:rPr>
-          <w:lang w:val="en-US"/>
-        </w:rPr>
-        <w:t xml:space="preserve">            # Note: This is a proxy for actual feedback.</w:t>
-      </w:r>
-    </w:p>
-    <w:p>
-      <w:pPr>
-        <w:pStyle w:val="ListParagraph"/>
-        <w:rPr>
-          <w:lang w:val="en-US"/>
-        </w:rPr>
-      </w:pPr>
-      <w:r>
-        <w:rPr>
-          <w:lang w:val="en-US"/>
-        </w:rPr>
-        <w:t xml:space="preserve">            # In a live system, you might compute this differently.</w:t>
-      </w:r>
-    </w:p>
-    <w:p>
-      <w:pPr>
-        <w:pStyle w:val="ListParagraph"/>
-        <w:rPr>
-          <w:lang w:val="en-US"/>
-        </w:rPr>
-      </w:pPr>
-      <w:r>
-        <w:rPr>
-          <w:lang w:val="en-US"/>
-        </w:rPr>
-        <w:t xml:space="preserve">            # For now:</w:t>
-      </w:r>
-    </w:p>
-    <w:p>
-      <w:pPr>
-        <w:pStyle w:val="ListParagraph"/>
-        <w:rPr>
-          <w:lang w:val="en-US"/>
-        </w:rPr>
-      </w:pPr>
-      <w:r>
-        <w:rPr>
-          <w:lang w:val="en-US"/>
-        </w:rPr>
-        <w:t xml:space="preserve">            # true_label = label based on (latest_vib_price - predicted_vib_price) / predicted_vib_price</w:t>
+        <w:t xml:space="preserve">            # Assume the stored VIB price (3rd feature) was the prediction price; true feedback is based on the latest VIB price.</w:t>
       </w:r>
     </w:p>
     <w:p>
@@ -3161,7 +3443,7 @@
         <w:rPr>
           <w:lang w:val="en-US"/>
         </w:rPr>
-        <w:t xml:space="preserve">            # Determine true label using same logic as in your label_candle function:</w:t>
+        <w:t xml:space="preserve">            # Determine true label based on percentage change</w:t>
       </w:r>
     </w:p>
     <w:p>
@@ -3595,6 +3877,34 @@
         <w:rPr>
           <w:lang w:val="en-US"/>
         </w:rPr>
+        <w:t xml:space="preserve">            # Evaluate the model performance after update</w:t>
+      </w:r>
+    </w:p>
+    <w:p>
+      <w:pPr>
+        <w:pStyle w:val="ListParagraph"/>
+        <w:rPr>
+          <w:lang w:val="en-US"/>
+        </w:rPr>
+      </w:pPr>
+      <w:r>
+        <w:rPr>
+          <w:lang w:val="en-US"/>
+        </w:rPr>
+        <w:t xml:space="preserve">            evaluate_model_performance()</w:t>
+      </w:r>
+    </w:p>
+    <w:p>
+      <w:pPr>
+        <w:pStyle w:val="ListParagraph"/>
+        <w:rPr>
+          <w:lang w:val="en-US"/>
+        </w:rPr>
+      </w:pPr>
+      <w:r>
+        <w:rPr>
+          <w:lang w:val="en-US"/>
+        </w:rPr>
         <w:t xml:space="preserve">        except Exception as e:</w:t>
       </w:r>
     </w:p>
@@ -3753,6 +4063,16 @@
         </w:rPr>
         <w:t xml:space="preserve">    main_loop()</w:t>
       </w:r>
+    </w:p>
+    <w:p>
+      <w:pPr>
+        <w:pStyle w:val="ListParagraph"/>
+        <w:rPr>
+          <w:sz w:val="48"/>
+          <w:szCs w:val="48"/>
+          <w:lang w:val="en-US"/>
+        </w:rPr>
+      </w:pPr>
     </w:p>
     <w:p>
       <w:pPr>

</xml_diff>